<commit_message>
Création d'un diagramme de séquence. Poursuite de l'ébauche de l'application de supervision
</commit_message>
<xml_diff>
--- a/Nathan/Application_supervision/Ebauche de l'application.docx
+++ b/Nathan/Application_supervision/Ebauche de l'application.docx
@@ -3,8 +3,6 @@
 <w:document xmlns:wpc="http://schemas.microsoft.com/office/word/2010/wordprocessingCanvas" xmlns:cx="http://schemas.microsoft.com/office/drawing/2014/chartex" xmlns:cx1="http://schemas.microsoft.com/office/drawing/2015/9/8/chartex" xmlns:cx2="http://schemas.microsoft.com/office/drawing/2015/10/21/chartex" xmlns:cx3="http://schemas.microsoft.com/office/drawing/2016/5/9/chartex" xmlns:cx4="http://schemas.microsoft.com/office/drawing/2016/5/10/chartex" xmlns:cx5="http://schemas.microsoft.com/office/drawing/2016/5/11/chartex" xmlns:cx6="http://schemas.microsoft.com/office/drawing/2016/5/12/chartex" xmlns:cx7="http://schemas.microsoft.com/office/drawing/2016/5/13/chartex" xmlns:cx8="http://schemas.microsoft.com/office/drawing/2016/5/14/chartex" xmlns:mc="http://schemas.openxmlformats.org/markup-compatibility/2006" xmlns:aink="http://schemas.microsoft.com/office/drawing/2016/ink" xmlns:am3d="http://schemas.microsoft.com/office/drawing/2017/model3d" xmlns:o="urn:schemas-microsoft-com:office:office" xmlns:r="http://schemas.openxmlformats.org/officeDocument/2006/relationships" xmlns:m="http://schemas.openxmlformats.org/officeDocument/2006/math" xmlns:v="urn:schemas-microsoft-com:vml" xmlns:wp14="http://schemas.microsoft.com/office/word/2010/wordprocessingDrawing" xmlns:wp="http://schemas.openxmlformats.org/drawingml/2006/wordprocessingDrawing" xmlns:w10="urn:schemas-microsoft-com:office:word" xmlns:w="http://schemas.openxmlformats.org/wordprocessingml/2006/main" xmlns:w14="http://schemas.microsoft.com/office/word/2010/wordml" xmlns:w15="http://schemas.microsoft.com/office/word/2012/wordml" xmlns:w16cid="http://schemas.microsoft.com/office/word/2016/wordml/cid" xmlns:w16se="http://schemas.microsoft.com/office/word/2015/wordml/symex" xmlns:wpg="http://schemas.microsoft.com/office/word/2010/wordprocessingGroup" xmlns:wpi="http://schemas.microsoft.com/office/word/2010/wordprocessingInk" xmlns:wne="http://schemas.microsoft.com/office/word/2006/wordml" xmlns:wps="http://schemas.microsoft.com/office/word/2010/wordprocessingShape" mc:Ignorable="w14 w15 w16se w16cid wp14">
   <w:body>
     <w:p>
-      <w:bookmarkStart w:id="0" w:name="_GoBack"/>
-      <w:bookmarkEnd w:id="0"/>
       <w:r>
         <w:rPr>
           <w:noProof/>
@@ -7382,11 +7380,177 @@
     <w:p/>
     <w:p/>
     <w:p>
+      <w:bookmarkStart w:id="0" w:name="_GoBack"/>
+      <w:bookmarkEnd w:id="0"/>
       <w:r>
         <w:rPr>
           <w:noProof/>
         </w:rPr>
         <w:lastRenderedPageBreak/>
+        <mc:AlternateContent>
+          <mc:Choice Requires="wps">
+            <w:drawing>
+              <wp:anchor distT="0" distB="0" distL="114300" distR="114300" simplePos="0" relativeHeight="251836416" behindDoc="0" locked="0" layoutInCell="1" allowOverlap="1" wp14:anchorId="41B060B9" wp14:editId="5FA66E5F">
+                <wp:simplePos x="0" y="0"/>
+                <wp:positionH relativeFrom="column">
+                  <wp:posOffset>6272530</wp:posOffset>
+                </wp:positionH>
+                <wp:positionV relativeFrom="paragraph">
+                  <wp:posOffset>2860675</wp:posOffset>
+                </wp:positionV>
+                <wp:extent cx="48895" cy="776715"/>
+                <wp:effectExtent l="0" t="0" r="27305" b="23495"/>
+                <wp:wrapNone/>
+                <wp:docPr id="11" name="Rectangle : coins arrondis 11"/>
+                <wp:cNvGraphicFramePr/>
+                <a:graphic xmlns:a="http://schemas.openxmlformats.org/drawingml/2006/main">
+                  <a:graphicData uri="http://schemas.microsoft.com/office/word/2010/wordprocessingShape">
+                    <wps:wsp>
+                      <wps:cNvSpPr/>
+                      <wps:spPr>
+                        <a:xfrm>
+                          <a:off x="0" y="0"/>
+                          <a:ext cx="48895" cy="776715"/>
+                        </a:xfrm>
+                        <a:prstGeom prst="roundRect">
+                          <a:avLst/>
+                        </a:prstGeom>
+                        <a:solidFill>
+                          <a:schemeClr val="bg2">
+                            <a:lumMod val="50000"/>
+                          </a:schemeClr>
+                        </a:solidFill>
+                        <a:ln w="6350">
+                          <a:solidFill>
+                            <a:schemeClr val="tx1"/>
+                          </a:solidFill>
+                        </a:ln>
+                      </wps:spPr>
+                      <wps:style>
+                        <a:lnRef idx="2">
+                          <a:schemeClr val="accent1">
+                            <a:shade val="50000"/>
+                          </a:schemeClr>
+                        </a:lnRef>
+                        <a:fillRef idx="1">
+                          <a:schemeClr val="accent1"/>
+                        </a:fillRef>
+                        <a:effectRef idx="0">
+                          <a:schemeClr val="accent1"/>
+                        </a:effectRef>
+                        <a:fontRef idx="minor">
+                          <a:schemeClr val="lt1"/>
+                        </a:fontRef>
+                      </wps:style>
+                      <wps:bodyPr rot="0" spcFirstLastPara="0" vertOverflow="overflow" horzOverflow="overflow" vert="horz" wrap="square" lIns="91440" tIns="45720" rIns="91440" bIns="45720" numCol="1" spcCol="0" rtlCol="0" fromWordArt="0" anchor="ctr" anchorCtr="0" forceAA="0" compatLnSpc="1">
+                        <a:prstTxWarp prst="textNoShape">
+                          <a:avLst/>
+                        </a:prstTxWarp>
+                        <a:noAutofit/>
+                      </wps:bodyPr>
+                    </wps:wsp>
+                  </a:graphicData>
+                </a:graphic>
+                <wp14:sizeRelH relativeFrom="margin">
+                  <wp14:pctWidth>0</wp14:pctWidth>
+                </wp14:sizeRelH>
+                <wp14:sizeRelV relativeFrom="margin">
+                  <wp14:pctHeight>0</wp14:pctHeight>
+                </wp14:sizeRelV>
+              </wp:anchor>
+            </w:drawing>
+          </mc:Choice>
+          <mc:Fallback>
+            <w:pict>
+              <v:roundrect w14:anchorId="45FB55E9" id="Rectangle : coins arrondis 11" o:spid="_x0000_s1026" style="position:absolute;margin-left:493.9pt;margin-top:225.25pt;width:3.85pt;height:61.15pt;z-index:251836416;visibility:visible;mso-wrap-style:square;mso-width-percent:0;mso-height-percent:0;mso-wrap-distance-left:9pt;mso-wrap-distance-top:0;mso-wrap-distance-right:9pt;mso-wrap-distance-bottom:0;mso-position-horizontal:absolute;mso-position-horizontal-relative:text;mso-position-vertical:absolute;mso-position-vertical-relative:text;mso-width-percent:0;mso-height-percent:0;mso-width-relative:margin;mso-height-relative:margin;v-text-anchor:middle" arcsize="10923f" o:gfxdata="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" fillcolor="#747070 [1614]" strokecolor="black [3213]" strokeweight=".5pt">
+                <v:stroke joinstyle="miter"/>
+              </v:roundrect>
+            </w:pict>
+          </mc:Fallback>
+        </mc:AlternateContent>
+      </w:r>
+      <w:r>
+        <w:rPr>
+          <w:noProof/>
+        </w:rPr>
+        <mc:AlternateContent>
+          <mc:Choice Requires="wps">
+            <w:drawing>
+              <wp:anchor distT="0" distB="0" distL="114300" distR="114300" simplePos="0" relativeHeight="251834368" behindDoc="0" locked="0" layoutInCell="1" allowOverlap="1" wp14:anchorId="658AC263" wp14:editId="750EBC69">
+                <wp:simplePos x="0" y="0"/>
+                <wp:positionH relativeFrom="column">
+                  <wp:posOffset>6264662</wp:posOffset>
+                </wp:positionH>
+                <wp:positionV relativeFrom="paragraph">
+                  <wp:posOffset>2808605</wp:posOffset>
+                </wp:positionV>
+                <wp:extent cx="65837" cy="2267712"/>
+                <wp:effectExtent l="0" t="0" r="10795" b="18415"/>
+                <wp:wrapNone/>
+                <wp:docPr id="10" name="Rectangle : coins arrondis 10"/>
+                <wp:cNvGraphicFramePr/>
+                <a:graphic xmlns:a="http://schemas.openxmlformats.org/drawingml/2006/main">
+                  <a:graphicData uri="http://schemas.microsoft.com/office/word/2010/wordprocessingShape">
+                    <wps:wsp>
+                      <wps:cNvSpPr/>
+                      <wps:spPr>
+                        <a:xfrm>
+                          <a:off x="0" y="0"/>
+                          <a:ext cx="65837" cy="2267712"/>
+                        </a:xfrm>
+                        <a:prstGeom prst="roundRect">
+                          <a:avLst/>
+                        </a:prstGeom>
+                        <a:solidFill>
+                          <a:schemeClr val="bg1"/>
+                        </a:solidFill>
+                        <a:ln w="6350">
+                          <a:solidFill>
+                            <a:schemeClr val="tx1"/>
+                          </a:solidFill>
+                        </a:ln>
+                      </wps:spPr>
+                      <wps:style>
+                        <a:lnRef idx="2">
+                          <a:schemeClr val="accent1">
+                            <a:shade val="50000"/>
+                          </a:schemeClr>
+                        </a:lnRef>
+                        <a:fillRef idx="1">
+                          <a:schemeClr val="accent1"/>
+                        </a:fillRef>
+                        <a:effectRef idx="0">
+                          <a:schemeClr val="accent1"/>
+                        </a:effectRef>
+                        <a:fontRef idx="minor">
+                          <a:schemeClr val="lt1"/>
+                        </a:fontRef>
+                      </wps:style>
+                      <wps:bodyPr rot="0" spcFirstLastPara="0" vertOverflow="overflow" horzOverflow="overflow" vert="horz" wrap="square" lIns="91440" tIns="45720" rIns="91440" bIns="45720" numCol="1" spcCol="0" rtlCol="0" fromWordArt="0" anchor="ctr" anchorCtr="0" forceAA="0" compatLnSpc="1">
+                        <a:prstTxWarp prst="textNoShape">
+                          <a:avLst/>
+                        </a:prstTxWarp>
+                        <a:noAutofit/>
+                      </wps:bodyPr>
+                    </wps:wsp>
+                  </a:graphicData>
+                </a:graphic>
+              </wp:anchor>
+            </w:drawing>
+          </mc:Choice>
+          <mc:Fallback>
+            <w:pict>
+              <v:roundrect w14:anchorId="3F4A1DB4" id="Rectangle : coins arrondis 10" o:spid="_x0000_s1026" style="position:absolute;margin-left:493.3pt;margin-top:221.15pt;width:5.2pt;height:178.55pt;z-index:251834368;visibility:visible;mso-wrap-style:square;mso-wrap-distance-left:9pt;mso-wrap-distance-top:0;mso-wrap-distance-right:9pt;mso-wrap-distance-bottom:0;mso-position-horizontal:absolute;mso-position-horizontal-relative:text;mso-position-vertical:absolute;mso-position-vertical-relative:text;v-text-anchor:middle" arcsize="10923f" o:gfxdata="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" fillcolor="white [3212]" strokecolor="black [3213]" strokeweight=".5pt">
+                <v:stroke joinstyle="miter"/>
+              </v:roundrect>
+            </w:pict>
+          </mc:Fallback>
+        </mc:AlternateContent>
+      </w:r>
+      <w:r>
+        <w:rPr>
+          <w:noProof/>
+        </w:rPr>
         <mc:AlternateContent>
           <mc:Choice Requires="wps">
             <w:drawing>
@@ -7449,14 +7613,14 @@
                               <w:tblLook w:val="04A0" w:firstRow="1" w:lastRow="0" w:firstColumn="1" w:lastColumn="0" w:noHBand="0" w:noVBand="1"/>
                             </w:tblPr>
                             <w:tblGrid>
-                              <w:gridCol w:w="1853"/>
-                              <w:gridCol w:w="1850"/>
-                              <w:gridCol w:w="1851"/>
+                              <w:gridCol w:w="1271"/>
+                              <w:gridCol w:w="2552"/>
+                              <w:gridCol w:w="1559"/>
                             </w:tblGrid>
                             <w:tr>
                               <w:tc>
                                 <w:tcPr>
-                                  <w:tcW w:w="1856" w:type="dxa"/>
+                                  <w:tcW w:w="1271" w:type="dxa"/>
                                   <w:shd w:val="clear" w:color="auto" w:fill="FFC000"/>
                                 </w:tcPr>
                                 <w:p>
@@ -7476,7 +7640,7 @@
                               </w:tc>
                               <w:tc>
                                 <w:tcPr>
-                                  <w:tcW w:w="1856" w:type="dxa"/>
+                                  <w:tcW w:w="2552" w:type="dxa"/>
                                   <w:shd w:val="clear" w:color="auto" w:fill="FFC000"/>
                                 </w:tcPr>
                                 <w:p>
@@ -7496,7 +7660,7 @@
                               </w:tc>
                               <w:tc>
                                 <w:tcPr>
-                                  <w:tcW w:w="1857" w:type="dxa"/>
+                                  <w:tcW w:w="1559" w:type="dxa"/>
                                   <w:shd w:val="clear" w:color="auto" w:fill="FFC000"/>
                                 </w:tcPr>
                                 <w:p>
@@ -7518,7 +7682,7 @@
                             <w:tr>
                               <w:tc>
                                 <w:tcPr>
-                                  <w:tcW w:w="1856" w:type="dxa"/>
+                                  <w:tcW w:w="1271" w:type="dxa"/>
                                 </w:tcPr>
                                 <w:p>
                                   <w:pPr>
@@ -7531,7 +7695,7 @@
                               </w:tc>
                               <w:tc>
                                 <w:tcPr>
-                                  <w:tcW w:w="1856" w:type="dxa"/>
+                                  <w:tcW w:w="2552" w:type="dxa"/>
                                 </w:tcPr>
                                 <w:p>
                                   <w:pPr>
@@ -7544,7 +7708,7 @@
                               </w:tc>
                               <w:tc>
                                 <w:tcPr>
-                                  <w:tcW w:w="1857" w:type="dxa"/>
+                                  <w:tcW w:w="1559" w:type="dxa"/>
                                 </w:tcPr>
                                 <w:p>
                                   <w:pPr>
@@ -7559,7 +7723,7 @@
                             <w:tr>
                               <w:tc>
                                 <w:tcPr>
-                                  <w:tcW w:w="1856" w:type="dxa"/>
+                                  <w:tcW w:w="1271" w:type="dxa"/>
                                 </w:tcPr>
                                 <w:p>
                                   <w:pPr>
@@ -7572,7 +7736,7 @@
                               </w:tc>
                               <w:tc>
                                 <w:tcPr>
-                                  <w:tcW w:w="1856" w:type="dxa"/>
+                                  <w:tcW w:w="2552" w:type="dxa"/>
                                 </w:tcPr>
                                 <w:p>
                                   <w:pPr>
@@ -7585,7 +7749,7 @@
                               </w:tc>
                               <w:tc>
                                 <w:tcPr>
-                                  <w:tcW w:w="1857" w:type="dxa"/>
+                                  <w:tcW w:w="1559" w:type="dxa"/>
                                 </w:tcPr>
                                 <w:p>
                                   <w:pPr>
@@ -7600,7 +7764,7 @@
                             <w:tr>
                               <w:tc>
                                 <w:tcPr>
-                                  <w:tcW w:w="1856" w:type="dxa"/>
+                                  <w:tcW w:w="1271" w:type="dxa"/>
                                 </w:tcPr>
                                 <w:p>
                                   <w:pPr>
@@ -7613,7 +7777,7 @@
                               </w:tc>
                               <w:tc>
                                 <w:tcPr>
-                                  <w:tcW w:w="1856" w:type="dxa"/>
+                                  <w:tcW w:w="2552" w:type="dxa"/>
                                 </w:tcPr>
                                 <w:p>
                                   <w:pPr>
@@ -7626,7 +7790,7 @@
                               </w:tc>
                               <w:tc>
                                 <w:tcPr>
-                                  <w:tcW w:w="1857" w:type="dxa"/>
+                                  <w:tcW w:w="1559" w:type="dxa"/>
                                 </w:tcPr>
                                 <w:p>
                                   <w:pPr>
@@ -7641,7 +7805,7 @@
                             <w:tr>
                               <w:tc>
                                 <w:tcPr>
-                                  <w:tcW w:w="1856" w:type="dxa"/>
+                                  <w:tcW w:w="1271" w:type="dxa"/>
                                 </w:tcPr>
                                 <w:p>
                                   <w:pPr>
@@ -7654,7 +7818,7 @@
                               </w:tc>
                               <w:tc>
                                 <w:tcPr>
-                                  <w:tcW w:w="1856" w:type="dxa"/>
+                                  <w:tcW w:w="2552" w:type="dxa"/>
                                 </w:tcPr>
                                 <w:p>
                                   <w:pPr>
@@ -7667,7 +7831,7 @@
                               </w:tc>
                               <w:tc>
                                 <w:tcPr>
-                                  <w:tcW w:w="1857" w:type="dxa"/>
+                                  <w:tcW w:w="1559" w:type="dxa"/>
                                 </w:tcPr>
                                 <w:p>
                                   <w:pPr>
@@ -7681,7 +7845,7 @@
                             <w:tr>
                               <w:tc>
                                 <w:tcPr>
-                                  <w:tcW w:w="1856" w:type="dxa"/>
+                                  <w:tcW w:w="1271" w:type="dxa"/>
                                 </w:tcPr>
                                 <w:p>
                                   <w:pPr>
@@ -7694,7 +7858,7 @@
                               </w:tc>
                               <w:tc>
                                 <w:tcPr>
-                                  <w:tcW w:w="1856" w:type="dxa"/>
+                                  <w:tcW w:w="2552" w:type="dxa"/>
                                 </w:tcPr>
                                 <w:p>
                                   <w:pPr>
@@ -7707,7 +7871,7 @@
                               </w:tc>
                               <w:tc>
                                 <w:tcPr>
-                                  <w:tcW w:w="1857" w:type="dxa"/>
+                                  <w:tcW w:w="1559" w:type="dxa"/>
                                 </w:tcPr>
                                 <w:p>
                                   <w:pPr>
@@ -7721,7 +7885,7 @@
                             <w:tr>
                               <w:tc>
                                 <w:tcPr>
-                                  <w:tcW w:w="1856" w:type="dxa"/>
+                                  <w:tcW w:w="1271" w:type="dxa"/>
                                 </w:tcPr>
                                 <w:p>
                                   <w:pPr>
@@ -7734,7 +7898,7 @@
                               </w:tc>
                               <w:tc>
                                 <w:tcPr>
-                                  <w:tcW w:w="1856" w:type="dxa"/>
+                                  <w:tcW w:w="2552" w:type="dxa"/>
                                 </w:tcPr>
                                 <w:p>
                                   <w:pPr>
@@ -7747,7 +7911,7 @@
                               </w:tc>
                               <w:tc>
                                 <w:tcPr>
-                                  <w:tcW w:w="1857" w:type="dxa"/>
+                                  <w:tcW w:w="1559" w:type="dxa"/>
                                 </w:tcPr>
                                 <w:p>
                                   <w:pPr>
@@ -7761,7 +7925,7 @@
                             <w:tr>
                               <w:tc>
                                 <w:tcPr>
-                                  <w:tcW w:w="1856" w:type="dxa"/>
+                                  <w:tcW w:w="1271" w:type="dxa"/>
                                 </w:tcPr>
                                 <w:p>
                                   <w:pPr>
@@ -7774,7 +7938,7 @@
                               </w:tc>
                               <w:tc>
                                 <w:tcPr>
-                                  <w:tcW w:w="1856" w:type="dxa"/>
+                                  <w:tcW w:w="2552" w:type="dxa"/>
                                 </w:tcPr>
                                 <w:p>
                                   <w:pPr>
@@ -7787,7 +7951,7 @@
                               </w:tc>
                               <w:tc>
                                 <w:tcPr>
-                                  <w:tcW w:w="1857" w:type="dxa"/>
+                                  <w:tcW w:w="1559" w:type="dxa"/>
                                 </w:tcPr>
                                 <w:p>
                                   <w:pPr>
@@ -7801,7 +7965,7 @@
                             <w:tr>
                               <w:tc>
                                 <w:tcPr>
-                                  <w:tcW w:w="1856" w:type="dxa"/>
+                                  <w:tcW w:w="1271" w:type="dxa"/>
                                 </w:tcPr>
                                 <w:p>
                                   <w:pPr>
@@ -7814,7 +7978,7 @@
                               </w:tc>
                               <w:tc>
                                 <w:tcPr>
-                                  <w:tcW w:w="1856" w:type="dxa"/>
+                                  <w:tcW w:w="2552" w:type="dxa"/>
                                 </w:tcPr>
                                 <w:p>
                                   <w:pPr>
@@ -7827,7 +7991,7 @@
                               </w:tc>
                               <w:tc>
                                 <w:tcPr>
-                                  <w:tcW w:w="1857" w:type="dxa"/>
+                                  <w:tcW w:w="1559" w:type="dxa"/>
                                 </w:tcPr>
                                 <w:p>
                                   <w:pPr>
@@ -7841,7 +8005,7 @@
                             <w:tr>
                               <w:tc>
                                 <w:tcPr>
-                                  <w:tcW w:w="1856" w:type="dxa"/>
+                                  <w:tcW w:w="1271" w:type="dxa"/>
                                 </w:tcPr>
                                 <w:p>
                                   <w:pPr>
@@ -7854,7 +8018,7 @@
                               </w:tc>
                               <w:tc>
                                 <w:tcPr>
-                                  <w:tcW w:w="1856" w:type="dxa"/>
+                                  <w:tcW w:w="2552" w:type="dxa"/>
                                 </w:tcPr>
                                 <w:p>
                                   <w:pPr>
@@ -7867,7 +8031,7 @@
                               </w:tc>
                               <w:tc>
                                 <w:tcPr>
-                                  <w:tcW w:w="1857" w:type="dxa"/>
+                                  <w:tcW w:w="1559" w:type="dxa"/>
                                 </w:tcPr>
                                 <w:p>
                                   <w:pPr>
@@ -7881,7 +8045,7 @@
                             <w:tr>
                               <w:tc>
                                 <w:tcPr>
-                                  <w:tcW w:w="1856" w:type="dxa"/>
+                                  <w:tcW w:w="1271" w:type="dxa"/>
                                 </w:tcPr>
                                 <w:p>
                                   <w:pPr>
@@ -7894,7 +8058,7 @@
                               </w:tc>
                               <w:tc>
                                 <w:tcPr>
-                                  <w:tcW w:w="1856" w:type="dxa"/>
+                                  <w:tcW w:w="2552" w:type="dxa"/>
                                 </w:tcPr>
                                 <w:p>
                                   <w:pPr>
@@ -7907,7 +8071,7 @@
                               </w:tc>
                               <w:tc>
                                 <w:tcPr>
-                                  <w:tcW w:w="1857" w:type="dxa"/>
+                                  <w:tcW w:w="1559" w:type="dxa"/>
                                 </w:tcPr>
                                 <w:p>
                                   <w:pPr>
@@ -7921,7 +8085,7 @@
                             <w:tr>
                               <w:tc>
                                 <w:tcPr>
-                                  <w:tcW w:w="1856" w:type="dxa"/>
+                                  <w:tcW w:w="1271" w:type="dxa"/>
                                 </w:tcPr>
                                 <w:p>
                                   <w:pPr>
@@ -7934,7 +8098,7 @@
                               </w:tc>
                               <w:tc>
                                 <w:tcPr>
-                                  <w:tcW w:w="1856" w:type="dxa"/>
+                                  <w:tcW w:w="2552" w:type="dxa"/>
                                 </w:tcPr>
                                 <w:p>
                                   <w:pPr>
@@ -7947,7 +8111,7 @@
                               </w:tc>
                               <w:tc>
                                 <w:tcPr>
-                                  <w:tcW w:w="1857" w:type="dxa"/>
+                                  <w:tcW w:w="1559" w:type="dxa"/>
                                 </w:tcPr>
                                 <w:p>
                                   <w:pPr>
@@ -7961,7 +8125,7 @@
                             <w:tr>
                               <w:tc>
                                 <w:tcPr>
-                                  <w:tcW w:w="1856" w:type="dxa"/>
+                                  <w:tcW w:w="1271" w:type="dxa"/>
                                 </w:tcPr>
                                 <w:p>
                                   <w:pPr>
@@ -7974,7 +8138,7 @@
                               </w:tc>
                               <w:tc>
                                 <w:tcPr>
-                                  <w:tcW w:w="1856" w:type="dxa"/>
+                                  <w:tcW w:w="2552" w:type="dxa"/>
                                 </w:tcPr>
                                 <w:p>
                                   <w:pPr>
@@ -7987,7 +8151,7 @@
                               </w:tc>
                               <w:tc>
                                 <w:tcPr>
-                                  <w:tcW w:w="1857" w:type="dxa"/>
+                                  <w:tcW w:w="1559" w:type="dxa"/>
                                 </w:tcPr>
                                 <w:p>
                                   <w:pPr>
@@ -8039,14 +8203,14 @@
                         <w:tblLook w:val="04A0" w:firstRow="1" w:lastRow="0" w:firstColumn="1" w:lastColumn="0" w:noHBand="0" w:noVBand="1"/>
                       </w:tblPr>
                       <w:tblGrid>
-                        <w:gridCol w:w="1853"/>
-                        <w:gridCol w:w="1850"/>
-                        <w:gridCol w:w="1851"/>
+                        <w:gridCol w:w="1271"/>
+                        <w:gridCol w:w="2552"/>
+                        <w:gridCol w:w="1559"/>
                       </w:tblGrid>
                       <w:tr>
                         <w:tc>
                           <w:tcPr>
-                            <w:tcW w:w="1856" w:type="dxa"/>
+                            <w:tcW w:w="1271" w:type="dxa"/>
                             <w:shd w:val="clear" w:color="auto" w:fill="FFC000"/>
                           </w:tcPr>
                           <w:p>
@@ -8066,7 +8230,7 @@
                         </w:tc>
                         <w:tc>
                           <w:tcPr>
-                            <w:tcW w:w="1856" w:type="dxa"/>
+                            <w:tcW w:w="2552" w:type="dxa"/>
                             <w:shd w:val="clear" w:color="auto" w:fill="FFC000"/>
                           </w:tcPr>
                           <w:p>
@@ -8086,7 +8250,7 @@
                         </w:tc>
                         <w:tc>
                           <w:tcPr>
-                            <w:tcW w:w="1857" w:type="dxa"/>
+                            <w:tcW w:w="1559" w:type="dxa"/>
                             <w:shd w:val="clear" w:color="auto" w:fill="FFC000"/>
                           </w:tcPr>
                           <w:p>
@@ -8108,7 +8272,7 @@
                       <w:tr>
                         <w:tc>
                           <w:tcPr>
-                            <w:tcW w:w="1856" w:type="dxa"/>
+                            <w:tcW w:w="1271" w:type="dxa"/>
                           </w:tcPr>
                           <w:p>
                             <w:pPr>
@@ -8121,7 +8285,7 @@
                         </w:tc>
                         <w:tc>
                           <w:tcPr>
-                            <w:tcW w:w="1856" w:type="dxa"/>
+                            <w:tcW w:w="2552" w:type="dxa"/>
                           </w:tcPr>
                           <w:p>
                             <w:pPr>
@@ -8134,7 +8298,7 @@
                         </w:tc>
                         <w:tc>
                           <w:tcPr>
-                            <w:tcW w:w="1857" w:type="dxa"/>
+                            <w:tcW w:w="1559" w:type="dxa"/>
                           </w:tcPr>
                           <w:p>
                             <w:pPr>
@@ -8149,7 +8313,7 @@
                       <w:tr>
                         <w:tc>
                           <w:tcPr>
-                            <w:tcW w:w="1856" w:type="dxa"/>
+                            <w:tcW w:w="1271" w:type="dxa"/>
                           </w:tcPr>
                           <w:p>
                             <w:pPr>
@@ -8162,7 +8326,7 @@
                         </w:tc>
                         <w:tc>
                           <w:tcPr>
-                            <w:tcW w:w="1856" w:type="dxa"/>
+                            <w:tcW w:w="2552" w:type="dxa"/>
                           </w:tcPr>
                           <w:p>
                             <w:pPr>
@@ -8175,7 +8339,7 @@
                         </w:tc>
                         <w:tc>
                           <w:tcPr>
-                            <w:tcW w:w="1857" w:type="dxa"/>
+                            <w:tcW w:w="1559" w:type="dxa"/>
                           </w:tcPr>
                           <w:p>
                             <w:pPr>
@@ -8190,7 +8354,7 @@
                       <w:tr>
                         <w:tc>
                           <w:tcPr>
-                            <w:tcW w:w="1856" w:type="dxa"/>
+                            <w:tcW w:w="1271" w:type="dxa"/>
                           </w:tcPr>
                           <w:p>
                             <w:pPr>
@@ -8203,7 +8367,7 @@
                         </w:tc>
                         <w:tc>
                           <w:tcPr>
-                            <w:tcW w:w="1856" w:type="dxa"/>
+                            <w:tcW w:w="2552" w:type="dxa"/>
                           </w:tcPr>
                           <w:p>
                             <w:pPr>
@@ -8216,7 +8380,7 @@
                         </w:tc>
                         <w:tc>
                           <w:tcPr>
-                            <w:tcW w:w="1857" w:type="dxa"/>
+                            <w:tcW w:w="1559" w:type="dxa"/>
                           </w:tcPr>
                           <w:p>
                             <w:pPr>
@@ -8231,7 +8395,7 @@
                       <w:tr>
                         <w:tc>
                           <w:tcPr>
-                            <w:tcW w:w="1856" w:type="dxa"/>
+                            <w:tcW w:w="1271" w:type="dxa"/>
                           </w:tcPr>
                           <w:p>
                             <w:pPr>
@@ -8244,7 +8408,7 @@
                         </w:tc>
                         <w:tc>
                           <w:tcPr>
-                            <w:tcW w:w="1856" w:type="dxa"/>
+                            <w:tcW w:w="2552" w:type="dxa"/>
                           </w:tcPr>
                           <w:p>
                             <w:pPr>
@@ -8257,7 +8421,7 @@
                         </w:tc>
                         <w:tc>
                           <w:tcPr>
-                            <w:tcW w:w="1857" w:type="dxa"/>
+                            <w:tcW w:w="1559" w:type="dxa"/>
                           </w:tcPr>
                           <w:p>
                             <w:pPr>
@@ -8271,7 +8435,7 @@
                       <w:tr>
                         <w:tc>
                           <w:tcPr>
-                            <w:tcW w:w="1856" w:type="dxa"/>
+                            <w:tcW w:w="1271" w:type="dxa"/>
                           </w:tcPr>
                           <w:p>
                             <w:pPr>
@@ -8284,7 +8448,7 @@
                         </w:tc>
                         <w:tc>
                           <w:tcPr>
-                            <w:tcW w:w="1856" w:type="dxa"/>
+                            <w:tcW w:w="2552" w:type="dxa"/>
                           </w:tcPr>
                           <w:p>
                             <w:pPr>
@@ -8297,7 +8461,7 @@
                         </w:tc>
                         <w:tc>
                           <w:tcPr>
-                            <w:tcW w:w="1857" w:type="dxa"/>
+                            <w:tcW w:w="1559" w:type="dxa"/>
                           </w:tcPr>
                           <w:p>
                             <w:pPr>
@@ -8311,7 +8475,7 @@
                       <w:tr>
                         <w:tc>
                           <w:tcPr>
-                            <w:tcW w:w="1856" w:type="dxa"/>
+                            <w:tcW w:w="1271" w:type="dxa"/>
                           </w:tcPr>
                           <w:p>
                             <w:pPr>
@@ -8324,7 +8488,7 @@
                         </w:tc>
                         <w:tc>
                           <w:tcPr>
-                            <w:tcW w:w="1856" w:type="dxa"/>
+                            <w:tcW w:w="2552" w:type="dxa"/>
                           </w:tcPr>
                           <w:p>
                             <w:pPr>
@@ -8337,7 +8501,7 @@
                         </w:tc>
                         <w:tc>
                           <w:tcPr>
-                            <w:tcW w:w="1857" w:type="dxa"/>
+                            <w:tcW w:w="1559" w:type="dxa"/>
                           </w:tcPr>
                           <w:p>
                             <w:pPr>
@@ -8351,7 +8515,7 @@
                       <w:tr>
                         <w:tc>
                           <w:tcPr>
-                            <w:tcW w:w="1856" w:type="dxa"/>
+                            <w:tcW w:w="1271" w:type="dxa"/>
                           </w:tcPr>
                           <w:p>
                             <w:pPr>
@@ -8364,7 +8528,7 @@
                         </w:tc>
                         <w:tc>
                           <w:tcPr>
-                            <w:tcW w:w="1856" w:type="dxa"/>
+                            <w:tcW w:w="2552" w:type="dxa"/>
                           </w:tcPr>
                           <w:p>
                             <w:pPr>
@@ -8377,7 +8541,7 @@
                         </w:tc>
                         <w:tc>
                           <w:tcPr>
-                            <w:tcW w:w="1857" w:type="dxa"/>
+                            <w:tcW w:w="1559" w:type="dxa"/>
                           </w:tcPr>
                           <w:p>
                             <w:pPr>
@@ -8391,7 +8555,7 @@
                       <w:tr>
                         <w:tc>
                           <w:tcPr>
-                            <w:tcW w:w="1856" w:type="dxa"/>
+                            <w:tcW w:w="1271" w:type="dxa"/>
                           </w:tcPr>
                           <w:p>
                             <w:pPr>
@@ -8404,7 +8568,7 @@
                         </w:tc>
                         <w:tc>
                           <w:tcPr>
-                            <w:tcW w:w="1856" w:type="dxa"/>
+                            <w:tcW w:w="2552" w:type="dxa"/>
                           </w:tcPr>
                           <w:p>
                             <w:pPr>
@@ -8417,7 +8581,7 @@
                         </w:tc>
                         <w:tc>
                           <w:tcPr>
-                            <w:tcW w:w="1857" w:type="dxa"/>
+                            <w:tcW w:w="1559" w:type="dxa"/>
                           </w:tcPr>
                           <w:p>
                             <w:pPr>
@@ -8431,7 +8595,7 @@
                       <w:tr>
                         <w:tc>
                           <w:tcPr>
-                            <w:tcW w:w="1856" w:type="dxa"/>
+                            <w:tcW w:w="1271" w:type="dxa"/>
                           </w:tcPr>
                           <w:p>
                             <w:pPr>
@@ -8444,7 +8608,7 @@
                         </w:tc>
                         <w:tc>
                           <w:tcPr>
-                            <w:tcW w:w="1856" w:type="dxa"/>
+                            <w:tcW w:w="2552" w:type="dxa"/>
                           </w:tcPr>
                           <w:p>
                             <w:pPr>
@@ -8457,7 +8621,7 @@
                         </w:tc>
                         <w:tc>
                           <w:tcPr>
-                            <w:tcW w:w="1857" w:type="dxa"/>
+                            <w:tcW w:w="1559" w:type="dxa"/>
                           </w:tcPr>
                           <w:p>
                             <w:pPr>
@@ -8471,7 +8635,7 @@
                       <w:tr>
                         <w:tc>
                           <w:tcPr>
-                            <w:tcW w:w="1856" w:type="dxa"/>
+                            <w:tcW w:w="1271" w:type="dxa"/>
                           </w:tcPr>
                           <w:p>
                             <w:pPr>
@@ -8484,7 +8648,7 @@
                         </w:tc>
                         <w:tc>
                           <w:tcPr>
-                            <w:tcW w:w="1856" w:type="dxa"/>
+                            <w:tcW w:w="2552" w:type="dxa"/>
                           </w:tcPr>
                           <w:p>
                             <w:pPr>
@@ -8497,7 +8661,7 @@
                         </w:tc>
                         <w:tc>
                           <w:tcPr>
-                            <w:tcW w:w="1857" w:type="dxa"/>
+                            <w:tcW w:w="1559" w:type="dxa"/>
                           </w:tcPr>
                           <w:p>
                             <w:pPr>
@@ -8511,7 +8675,7 @@
                       <w:tr>
                         <w:tc>
                           <w:tcPr>
-                            <w:tcW w:w="1856" w:type="dxa"/>
+                            <w:tcW w:w="1271" w:type="dxa"/>
                           </w:tcPr>
                           <w:p>
                             <w:pPr>
@@ -8524,7 +8688,7 @@
                         </w:tc>
                         <w:tc>
                           <w:tcPr>
-                            <w:tcW w:w="1856" w:type="dxa"/>
+                            <w:tcW w:w="2552" w:type="dxa"/>
                           </w:tcPr>
                           <w:p>
                             <w:pPr>
@@ -8537,7 +8701,7 @@
                         </w:tc>
                         <w:tc>
                           <w:tcPr>
-                            <w:tcW w:w="1857" w:type="dxa"/>
+                            <w:tcW w:w="1559" w:type="dxa"/>
                           </w:tcPr>
                           <w:p>
                             <w:pPr>
@@ -8551,7 +8715,7 @@
                       <w:tr>
                         <w:tc>
                           <w:tcPr>
-                            <w:tcW w:w="1856" w:type="dxa"/>
+                            <w:tcW w:w="1271" w:type="dxa"/>
                           </w:tcPr>
                           <w:p>
                             <w:pPr>
@@ -8564,7 +8728,7 @@
                         </w:tc>
                         <w:tc>
                           <w:tcPr>
-                            <w:tcW w:w="1856" w:type="dxa"/>
+                            <w:tcW w:w="2552" w:type="dxa"/>
                           </w:tcPr>
                           <w:p>
                             <w:pPr>
@@ -8577,7 +8741,7 @@
                         </w:tc>
                         <w:tc>
                           <w:tcPr>
-                            <w:tcW w:w="1857" w:type="dxa"/>
+                            <w:tcW w:w="1559" w:type="dxa"/>
                           </w:tcPr>
                           <w:p>
                             <w:pPr>
@@ -9102,6 +9266,7 @@
                               </w:rPr>
                               <w:t>Taux de réussite </w:t>
                             </w:r>
+                            <w:proofErr w:type="gramStart"/>
                             <w:r>
                               <w:rPr>
                                 <w:rFonts w:ascii="Leelawadee UI Semilight" w:hAnsi="Leelawadee UI Semilight" w:cs="Leelawadee UI Semilight"/>
@@ -9120,6 +9285,7 @@
                               </w:rPr>
                               <w:t>.</w:t>
                             </w:r>
+                            <w:proofErr w:type="gramEnd"/>
                             <w:r>
                               <w:rPr>
                                 <w:rFonts w:ascii="Leelawadee UI Semilight" w:hAnsi="Leelawadee UI Semilight" w:cs="Leelawadee UI Semilight"/>
@@ -9181,6 +9347,7 @@
                         </w:rPr>
                         <w:t>Taux de réussite </w:t>
                       </w:r>
+                      <w:proofErr w:type="gramStart"/>
                       <w:r>
                         <w:rPr>
                           <w:rFonts w:ascii="Leelawadee UI Semilight" w:hAnsi="Leelawadee UI Semilight" w:cs="Leelawadee UI Semilight"/>
@@ -9199,6 +9366,7 @@
                         </w:rPr>
                         <w:t>.</w:t>
                       </w:r>
+                      <w:proofErr w:type="gramEnd"/>
                       <w:r>
                         <w:rPr>
                           <w:rFonts w:ascii="Leelawadee UI Semilight" w:hAnsi="Leelawadee UI Semilight" w:cs="Leelawadee UI Semilight"/>

</xml_diff>

<commit_message>
MAJ de mon ébauche visuelle pour l'application de supervision.
</commit_message>
<xml_diff>
--- a/Nathan/Application_supervision/Ebauche de l'application.docx
+++ b/Nathan/Application_supervision/Ebauche de l'application.docx
@@ -3559,7 +3559,45 @@
                                   <w14:round/>
                                 </w14:textOutline>
                               </w:rPr>
-                              <w:t>Résolution : 540x240</w:t>
+                              <w:t>Résolution : 540x</w:t>
+                            </w:r>
+                            <w:r>
+                              <w:rPr>
+                                <w:rFonts w:ascii="Caladea" w:hAnsi="Caladea"/>
+                                <w:i/>
+                                <w:color w:val="000000" w:themeColor="text1"/>
+                                <w:sz w:val="20"/>
+                                <w14:shadow w14:blurRad="38100" w14:dist="19050" w14:dir="2700000" w14:sx="100000" w14:sy="100000" w14:kx="0" w14:ky="0" w14:algn="tl">
+                                  <w14:schemeClr w14:val="dk1">
+                                    <w14:alpha w14:val="60000"/>
+                                  </w14:schemeClr>
+                                </w14:shadow>
+                                <w14:textOutline w14:w="0" w14:cap="flat" w14:cmpd="sng" w14:algn="ctr">
+                                  <w14:noFill/>
+                                  <w14:prstDash w14:val="solid"/>
+                                  <w14:round/>
+                                </w14:textOutline>
+                              </w:rPr>
+                              <w:t>46</w:t>
+                            </w:r>
+                            <w:r>
+                              <w:rPr>
+                                <w:rFonts w:ascii="Caladea" w:hAnsi="Caladea"/>
+                                <w:i/>
+                                <w:color w:val="000000" w:themeColor="text1"/>
+                                <w:sz w:val="20"/>
+                                <w14:shadow w14:blurRad="38100" w14:dist="19050" w14:dir="2700000" w14:sx="100000" w14:sy="100000" w14:kx="0" w14:ky="0" w14:algn="tl">
+                                  <w14:schemeClr w14:val="dk1">
+                                    <w14:alpha w14:val="60000"/>
+                                  </w14:schemeClr>
+                                </w14:shadow>
+                                <w14:textOutline w14:w="0" w14:cap="flat" w14:cmpd="sng" w14:algn="ctr">
+                                  <w14:noFill/>
+                                  <w14:prstDash w14:val="solid"/>
+                                  <w14:round/>
+                                </w14:textOutline>
+                              </w:rPr>
+                              <w:t>0</w:t>
                             </w:r>
                           </w:p>
                         </w:txbxContent>
@@ -3623,7 +3661,45 @@
                             <w14:round/>
                           </w14:textOutline>
                         </w:rPr>
-                        <w:t>Résolution : 540x240</w:t>
+                        <w:t>Résolution : 540x</w:t>
+                      </w:r>
+                      <w:r>
+                        <w:rPr>
+                          <w:rFonts w:ascii="Caladea" w:hAnsi="Caladea"/>
+                          <w:i/>
+                          <w:color w:val="000000" w:themeColor="text1"/>
+                          <w:sz w:val="20"/>
+                          <w14:shadow w14:blurRad="38100" w14:dist="19050" w14:dir="2700000" w14:sx="100000" w14:sy="100000" w14:kx="0" w14:ky="0" w14:algn="tl">
+                            <w14:schemeClr w14:val="dk1">
+                              <w14:alpha w14:val="60000"/>
+                            </w14:schemeClr>
+                          </w14:shadow>
+                          <w14:textOutline w14:w="0" w14:cap="flat" w14:cmpd="sng" w14:algn="ctr">
+                            <w14:noFill/>
+                            <w14:prstDash w14:val="solid"/>
+                            <w14:round/>
+                          </w14:textOutline>
+                        </w:rPr>
+                        <w:t>46</w:t>
+                      </w:r>
+                      <w:r>
+                        <w:rPr>
+                          <w:rFonts w:ascii="Caladea" w:hAnsi="Caladea"/>
+                          <w:i/>
+                          <w:color w:val="000000" w:themeColor="text1"/>
+                          <w:sz w:val="20"/>
+                          <w14:shadow w14:blurRad="38100" w14:dist="19050" w14:dir="2700000" w14:sx="100000" w14:sy="100000" w14:kx="0" w14:ky="0" w14:algn="tl">
+                            <w14:schemeClr w14:val="dk1">
+                              <w14:alpha w14:val="60000"/>
+                            </w14:schemeClr>
+                          </w14:shadow>
+                          <w14:textOutline w14:w="0" w14:cap="flat" w14:cmpd="sng" w14:algn="ctr">
+                            <w14:noFill/>
+                            <w14:prstDash w14:val="solid"/>
+                            <w14:round/>
+                          </w14:textOutline>
+                        </w:rPr>
+                        <w:t>0</w:t>
                       </w:r>
                     </w:p>
                   </w:txbxContent>
@@ -7379,9 +7455,9 @@
     <w:p/>
     <w:p/>
     <w:p/>
+    <w:bookmarkStart w:id="0" w:name="_GoBack"/>
+    <w:bookmarkEnd w:id="0"/>
     <w:p>
-      <w:bookmarkStart w:id="0" w:name="_GoBack"/>
-      <w:bookmarkEnd w:id="0"/>
       <w:r>
         <w:rPr>
           <w:noProof/>

</xml_diff>

<commit_message>
Modifications de l'ébauche. Poursuite du diaporama de revue 2.
</commit_message>
<xml_diff>
--- a/Nathan/Application_supervision/Ebauche de l'application.docx
+++ b/Nathan/Application_supervision/Ebauche de l'application.docx
@@ -2574,7 +2574,6 @@
                       <a:avLst/>
                     </a:prstGeom>
                     <a:noFill/>
-                    <a:extLst/>
                   </pic:spPr>
                 </pic:pic>
               </a:graphicData>
@@ -4687,7 +4686,6 @@
                       <a:avLst/>
                     </a:prstGeom>
                     <a:noFill/>
-                    <a:extLst/>
                   </pic:spPr>
                 </pic:pic>
               </a:graphicData>
@@ -6933,7 +6931,6 @@
                       <a:avLst/>
                     </a:prstGeom>
                     <a:noFill/>
-                    <a:extLst/>
                   </pic:spPr>
                 </pic:pic>
               </a:graphicData>
@@ -7455,14 +7452,159 @@
     <w:p/>
     <w:p/>
     <w:p/>
-    <w:bookmarkStart w:id="0" w:name="_GoBack"/>
-    <w:bookmarkEnd w:id="0"/>
     <w:p>
       <w:r>
         <w:rPr>
           <w:noProof/>
         </w:rPr>
         <w:lastRenderedPageBreak/>
+        <mc:AlternateContent>
+          <mc:Choice Requires="wps">
+            <w:drawing>
+              <wp:anchor distT="0" distB="0" distL="114300" distR="114300" simplePos="0" relativeHeight="251838464" behindDoc="0" locked="0" layoutInCell="1" allowOverlap="1" wp14:anchorId="54059E53" wp14:editId="7E65B853">
+                <wp:simplePos x="0" y="0"/>
+                <wp:positionH relativeFrom="column">
+                  <wp:posOffset>2847975</wp:posOffset>
+                </wp:positionH>
+                <wp:positionV relativeFrom="paragraph">
+                  <wp:posOffset>1266825</wp:posOffset>
+                </wp:positionV>
+                <wp:extent cx="3387090" cy="517633"/>
+                <wp:effectExtent l="0" t="0" r="0" b="0"/>
+                <wp:wrapNone/>
+                <wp:docPr id="106" name="Zone de texte 106"/>
+                <wp:cNvGraphicFramePr/>
+                <a:graphic xmlns:a="http://schemas.openxmlformats.org/drawingml/2006/main">
+                  <a:graphicData uri="http://schemas.microsoft.com/office/word/2010/wordprocessingShape">
+                    <wps:wsp>
+                      <wps:cNvSpPr txBox="1"/>
+                      <wps:spPr>
+                        <a:xfrm>
+                          <a:off x="0" y="0"/>
+                          <a:ext cx="3387090" cy="517633"/>
+                        </a:xfrm>
+                        <a:prstGeom prst="rect">
+                          <a:avLst/>
+                        </a:prstGeom>
+                        <a:noFill/>
+                        <a:ln w="6350">
+                          <a:noFill/>
+                        </a:ln>
+                      </wps:spPr>
+                      <wps:txbx>
+                        <w:txbxContent>
+                          <w:p>
+                            <w:pPr>
+                              <w:jc w:val="center"/>
+                              <w:rPr>
+                                <w:rFonts w:ascii="Leelawadee UI Semilight" w:hAnsi="Leelawadee UI Semilight" w:cs="Leelawadee UI Semilight"/>
+                                <w:color w:val="FF0000"/>
+                                <w:sz w:val="44"/>
+                                <w14:shadow w14:blurRad="38100" w14:dist="19050" w14:dir="2700000" w14:sx="100000" w14:sy="100000" w14:kx="0" w14:ky="0" w14:algn="tl">
+                                  <w14:schemeClr w14:val="dk1">
+                                    <w14:alpha w14:val="60000"/>
+                                  </w14:schemeClr>
+                                </w14:shadow>
+                                <w14:textOutline w14:w="0" w14:cap="flat" w14:cmpd="sng" w14:algn="ctr">
+                                  <w14:noFill/>
+                                  <w14:prstDash w14:val="solid"/>
+                                  <w14:round/>
+                                </w14:textOutline>
+                              </w:rPr>
+                            </w:pPr>
+                            <w:r>
+                              <w:rPr>
+                                <w:rFonts w:ascii="Leelawadee UI Semilight" w:hAnsi="Leelawadee UI Semilight" w:cs="Leelawadee UI Semilight"/>
+                                <w:color w:val="FF0000"/>
+                                <w:sz w:val="44"/>
+                                <w14:shadow w14:blurRad="38100" w14:dist="19050" w14:dir="2700000" w14:sx="100000" w14:sy="100000" w14:kx="0" w14:ky="0" w14:algn="tl">
+                                  <w14:schemeClr w14:val="dk1">
+                                    <w14:alpha w14:val="60000"/>
+                                  </w14:schemeClr>
+                                </w14:shadow>
+                                <w14:textOutline w14:w="0" w14:cap="flat" w14:cmpd="sng" w14:algn="ctr">
+                                  <w14:noFill/>
+                                  <w14:prstDash w14:val="solid"/>
+                                  <w14:round/>
+                                </w14:textOutline>
+                              </w:rPr>
+                              <w:t>La partie est terminée !</w:t>
+                            </w:r>
+                          </w:p>
+                        </w:txbxContent>
+                      </wps:txbx>
+                      <wps:bodyPr rot="0" spcFirstLastPara="0" vertOverflow="overflow" horzOverflow="overflow" vert="horz" wrap="square" lIns="91440" tIns="45720" rIns="91440" bIns="45720" numCol="1" spcCol="0" rtlCol="0" fromWordArt="0" anchor="t" anchorCtr="0" forceAA="0" compatLnSpc="1">
+                        <a:prstTxWarp prst="textNoShape">
+                          <a:avLst/>
+                        </a:prstTxWarp>
+                        <a:noAutofit/>
+                      </wps:bodyPr>
+                    </wps:wsp>
+                  </a:graphicData>
+                </a:graphic>
+                <wp14:sizeRelH relativeFrom="margin">
+                  <wp14:pctWidth>0</wp14:pctWidth>
+                </wp14:sizeRelH>
+                <wp14:sizeRelV relativeFrom="margin">
+                  <wp14:pctHeight>0</wp14:pctHeight>
+                </wp14:sizeRelV>
+              </wp:anchor>
+            </w:drawing>
+          </mc:Choice>
+          <mc:Fallback>
+            <w:pict>
+              <v:shape w14:anchorId="54059E53" id="Zone de texte 106" o:spid="_x0000_s1054" type="#_x0000_t202" style="position:absolute;margin-left:224.25pt;margin-top:99.75pt;width:266.7pt;height:40.75pt;z-index:251838464;visibility:visible;mso-wrap-style:square;mso-width-percent:0;mso-height-percent:0;mso-wrap-distance-left:9pt;mso-wrap-distance-top:0;mso-wrap-distance-right:9pt;mso-wrap-distance-bottom:0;mso-position-horizontal:absolute;mso-position-horizontal-relative:text;mso-position-vertical:absolute;mso-position-vertical-relative:text;mso-width-percent:0;mso-height-percent:0;mso-width-relative:margin;mso-height-relative:margin;v-text-anchor:top" o:gfxdata="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" filled="f" stroked="f" strokeweight=".5pt">
+                <v:textbox>
+                  <w:txbxContent>
+                    <w:p>
+                      <w:pPr>
+                        <w:jc w:val="center"/>
+                        <w:rPr>
+                          <w:rFonts w:ascii="Leelawadee UI Semilight" w:hAnsi="Leelawadee UI Semilight" w:cs="Leelawadee UI Semilight"/>
+                          <w:color w:val="FF0000"/>
+                          <w:sz w:val="44"/>
+                          <w14:shadow w14:blurRad="38100" w14:dist="19050" w14:dir="2700000" w14:sx="100000" w14:sy="100000" w14:kx="0" w14:ky="0" w14:algn="tl">
+                            <w14:schemeClr w14:val="dk1">
+                              <w14:alpha w14:val="60000"/>
+                            </w14:schemeClr>
+                          </w14:shadow>
+                          <w14:textOutline w14:w="0" w14:cap="flat" w14:cmpd="sng" w14:algn="ctr">
+                            <w14:noFill/>
+                            <w14:prstDash w14:val="solid"/>
+                            <w14:round/>
+                          </w14:textOutline>
+                        </w:rPr>
+                      </w:pPr>
+                      <w:r>
+                        <w:rPr>
+                          <w:rFonts w:ascii="Leelawadee UI Semilight" w:hAnsi="Leelawadee UI Semilight" w:cs="Leelawadee UI Semilight"/>
+                          <w:color w:val="FF0000"/>
+                          <w:sz w:val="44"/>
+                          <w14:shadow w14:blurRad="38100" w14:dist="19050" w14:dir="2700000" w14:sx="100000" w14:sy="100000" w14:kx="0" w14:ky="0" w14:algn="tl">
+                            <w14:schemeClr w14:val="dk1">
+                              <w14:alpha w14:val="60000"/>
+                            </w14:schemeClr>
+                          </w14:shadow>
+                          <w14:textOutline w14:w="0" w14:cap="flat" w14:cmpd="sng" w14:algn="ctr">
+                            <w14:noFill/>
+                            <w14:prstDash w14:val="solid"/>
+                            <w14:round/>
+                          </w14:textOutline>
+                        </w:rPr>
+                        <w:t>La partie est terminée !</w:t>
+                      </w:r>
+                    </w:p>
+                  </w:txbxContent>
+                </v:textbox>
+              </v:shape>
+            </w:pict>
+          </mc:Fallback>
+        </mc:AlternateContent>
+      </w:r>
+      <w:r>
+        <w:rPr>
+          <w:noProof/>
+        </w:rPr>
         <mc:AlternateContent>
           <mc:Choice Requires="wps">
             <w:drawing>
@@ -8269,7 +8411,7 @@
           </mc:Choice>
           <mc:Fallback>
             <w:pict>
-              <v:rect w14:anchorId="1573477A" id="Rectangle 109" o:spid="_x0000_s1054" style="position:absolute;margin-left:210.25pt;margin-top:213.7pt;width:293.6pt;height:199pt;z-index:251823104;visibility:visible;mso-wrap-style:square;mso-width-percent:0;mso-height-percent:0;mso-wrap-distance-left:9pt;mso-wrap-distance-top:0;mso-wrap-distance-right:9pt;mso-wrap-distance-bottom:0;mso-position-horizontal:absolute;mso-position-horizontal-relative:text;mso-position-vertical:absolute;mso-position-vertical-relative:text;mso-width-percent:0;mso-height-percent:0;mso-width-relative:margin;mso-height-relative:margin;v-text-anchor:middle" o:gfxdata="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" fillcolor="white [3212]" strokecolor="black [3213]" strokeweight="1pt">
+              <v:rect w14:anchorId="1573477A" id="Rectangle 109" o:spid="_x0000_s1055" style="position:absolute;margin-left:210.25pt;margin-top:213.7pt;width:293.6pt;height:199pt;z-index:251823104;visibility:visible;mso-wrap-style:square;mso-width-percent:0;mso-height-percent:0;mso-wrap-distance-left:9pt;mso-wrap-distance-top:0;mso-wrap-distance-right:9pt;mso-wrap-distance-bottom:0;mso-position-horizontal:absolute;mso-position-horizontal-relative:text;mso-position-vertical:absolute;mso-position-vertical-relative:text;mso-width-percent:0;mso-height-percent:0;mso-width-relative:margin;mso-height-relative:margin;v-text-anchor:middle" o:gfxdata="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" fillcolor="white [3212]" strokecolor="black [3213]" strokeweight="1pt">
                 <v:textbox>
                   <w:txbxContent>
                     <w:tbl>
@@ -8963,7 +9105,7 @@
           </mc:Choice>
           <mc:Fallback>
             <w:pict>
-              <v:shape w14:anchorId="063C3499" id="Zone de texte 107" o:spid="_x0000_s1055" type="#_x0000_t202" style="position:absolute;margin-left:257.8pt;margin-top:142.35pt;width:199.1pt;height:30.05pt;z-index:251820032;visibility:visible;mso-wrap-style:square;mso-width-percent:0;mso-height-percent:0;mso-wrap-distance-left:9pt;mso-wrap-distance-top:0;mso-wrap-distance-right:9pt;mso-wrap-distance-bottom:0;mso-position-horizontal:absolute;mso-position-horizontal-relative:margin;mso-position-vertical:absolute;mso-position-vertical-relative:text;mso-width-percent:0;mso-height-percent:0;mso-width-relative:margin;mso-height-relative:margin;v-text-anchor:top" o:gfxdata="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" fillcolor="white [3201]" stroked="f" strokeweight=".5pt">
+              <v:shape w14:anchorId="063C3499" id="Zone de texte 107" o:spid="_x0000_s1056" type="#_x0000_t202" style="position:absolute;margin-left:257.8pt;margin-top:142.35pt;width:199.1pt;height:30.05pt;z-index:251820032;visibility:visible;mso-wrap-style:square;mso-width-percent:0;mso-height-percent:0;mso-wrap-distance-left:9pt;mso-wrap-distance-top:0;mso-wrap-distance-right:9pt;mso-wrap-distance-bottom:0;mso-position-horizontal:absolute;mso-position-horizontal-relative:margin;mso-position-vertical:absolute;mso-position-vertical-relative:text;mso-width-percent:0;mso-height-percent:0;mso-width-relative:margin;mso-height-relative:margin;v-text-anchor:top" o:gfxdata="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" fillcolor="white [3201]" stroked="f" strokeweight=".5pt">
                 <v:textbox>
                   <w:txbxContent>
                     <w:p>
@@ -9110,7 +9252,7 @@
           </mc:Choice>
           <mc:Fallback>
             <w:pict>
-              <v:shape w14:anchorId="019B7974" id="Zone de texte 108" o:spid="_x0000_s1056" type="#_x0000_t202" style="position:absolute;margin-left:3in;margin-top:193.55pt;width:124pt;height:24.5pt;z-index:251822080;visibility:visible;mso-wrap-style:square;mso-width-percent:0;mso-height-percent:0;mso-wrap-distance-left:9pt;mso-wrap-distance-top:0;mso-wrap-distance-right:9pt;mso-wrap-distance-bottom:0;mso-position-horizontal:absolute;mso-position-horizontal-relative:text;mso-position-vertical:absolute;mso-position-vertical-relative:text;mso-width-percent:0;mso-height-percent:0;mso-width-relative:margin;mso-height-relative:margin;v-text-anchor:top" o:gfxdata="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" fillcolor="white [3201]" stroked="f" strokeweight=".5pt">
+              <v:shape w14:anchorId="019B7974" id="Zone de texte 108" o:spid="_x0000_s1057" type="#_x0000_t202" style="position:absolute;margin-left:3in;margin-top:193.55pt;width:124pt;height:24.5pt;z-index:251822080;visibility:visible;mso-wrap-style:square;mso-width-percent:0;mso-height-percent:0;mso-wrap-distance-left:9pt;mso-wrap-distance-top:0;mso-wrap-distance-right:9pt;mso-wrap-distance-bottom:0;mso-position-horizontal:absolute;mso-position-horizontal-relative:text;mso-position-vertical:absolute;mso-position-vertical-relative:text;mso-width-percent:0;mso-height-percent:0;mso-width-relative:margin;mso-height-relative:margin;v-text-anchor:top" o:gfxdata="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" fillcolor="white [3201]" stroked="f" strokeweight=".5pt">
                 <v:textbox>
                   <w:txbxContent>
                     <w:p>
@@ -9144,154 +9286,7 @@
         <mc:AlternateContent>
           <mc:Choice Requires="wps">
             <w:drawing>
-              <wp:anchor distT="0" distB="0" distL="114300" distR="114300" simplePos="0" relativeHeight="251817984" behindDoc="0" locked="0" layoutInCell="1" allowOverlap="1" wp14:anchorId="08733052" wp14:editId="37217CCB">
-                <wp:simplePos x="0" y="0"/>
-                <wp:positionH relativeFrom="column">
-                  <wp:posOffset>2826816</wp:posOffset>
-                </wp:positionH>
-                <wp:positionV relativeFrom="paragraph">
-                  <wp:posOffset>1190553</wp:posOffset>
-                </wp:positionV>
-                <wp:extent cx="3387090" cy="517633"/>
-                <wp:effectExtent l="0" t="0" r="0" b="0"/>
-                <wp:wrapNone/>
-                <wp:docPr id="106" name="Zone de texte 106"/>
-                <wp:cNvGraphicFramePr/>
-                <a:graphic xmlns:a="http://schemas.openxmlformats.org/drawingml/2006/main">
-                  <a:graphicData uri="http://schemas.microsoft.com/office/word/2010/wordprocessingShape">
-                    <wps:wsp>
-                      <wps:cNvSpPr txBox="1"/>
-                      <wps:spPr>
-                        <a:xfrm>
-                          <a:off x="0" y="0"/>
-                          <a:ext cx="3387090" cy="517633"/>
-                        </a:xfrm>
-                        <a:prstGeom prst="rect">
-                          <a:avLst/>
-                        </a:prstGeom>
-                        <a:noFill/>
-                        <a:ln w="6350">
-                          <a:noFill/>
-                        </a:ln>
-                      </wps:spPr>
-                      <wps:txbx>
-                        <w:txbxContent>
-                          <w:p>
-                            <w:pPr>
-                              <w:jc w:val="center"/>
-                              <w:rPr>
-                                <w:rFonts w:ascii="Leelawadee UI Semilight" w:hAnsi="Leelawadee UI Semilight" w:cs="Leelawadee UI Semilight"/>
-                                <w:color w:val="FF0000"/>
-                                <w:sz w:val="44"/>
-                                <w14:shadow w14:blurRad="38100" w14:dist="19050" w14:dir="2700000" w14:sx="100000" w14:sy="100000" w14:kx="0" w14:ky="0" w14:algn="tl">
-                                  <w14:schemeClr w14:val="dk1">
-                                    <w14:alpha w14:val="60000"/>
-                                  </w14:schemeClr>
-                                </w14:shadow>
-                                <w14:textOutline w14:w="0" w14:cap="flat" w14:cmpd="sng" w14:algn="ctr">
-                                  <w14:noFill/>
-                                  <w14:prstDash w14:val="solid"/>
-                                  <w14:round/>
-                                </w14:textOutline>
-                              </w:rPr>
-                            </w:pPr>
-                            <w:r>
-                              <w:rPr>
-                                <w:rFonts w:ascii="Leelawadee UI Semilight" w:hAnsi="Leelawadee UI Semilight" w:cs="Leelawadee UI Semilight"/>
-                                <w:color w:val="FF0000"/>
-                                <w:sz w:val="44"/>
-                                <w14:shadow w14:blurRad="38100" w14:dist="19050" w14:dir="2700000" w14:sx="100000" w14:sy="100000" w14:kx="0" w14:ky="0" w14:algn="tl">
-                                  <w14:schemeClr w14:val="dk1">
-                                    <w14:alpha w14:val="60000"/>
-                                  </w14:schemeClr>
-                                </w14:shadow>
-                                <w14:textOutline w14:w="0" w14:cap="flat" w14:cmpd="sng" w14:algn="ctr">
-                                  <w14:noFill/>
-                                  <w14:prstDash w14:val="solid"/>
-                                  <w14:round/>
-                                </w14:textOutline>
-                              </w:rPr>
-                              <w:t>La partie est terminée !</w:t>
-                            </w:r>
-                          </w:p>
-                        </w:txbxContent>
-                      </wps:txbx>
-                      <wps:bodyPr rot="0" spcFirstLastPara="0" vertOverflow="overflow" horzOverflow="overflow" vert="horz" wrap="square" lIns="91440" tIns="45720" rIns="91440" bIns="45720" numCol="1" spcCol="0" rtlCol="0" fromWordArt="0" anchor="t" anchorCtr="0" forceAA="0" compatLnSpc="1">
-                        <a:prstTxWarp prst="textNoShape">
-                          <a:avLst/>
-                        </a:prstTxWarp>
-                        <a:noAutofit/>
-                      </wps:bodyPr>
-                    </wps:wsp>
-                  </a:graphicData>
-                </a:graphic>
-                <wp14:sizeRelH relativeFrom="margin">
-                  <wp14:pctWidth>0</wp14:pctWidth>
-                </wp14:sizeRelH>
-                <wp14:sizeRelV relativeFrom="margin">
-                  <wp14:pctHeight>0</wp14:pctHeight>
-                </wp14:sizeRelV>
-              </wp:anchor>
-            </w:drawing>
-          </mc:Choice>
-          <mc:Fallback>
-            <w:pict>
-              <v:shape w14:anchorId="08733052" id="Zone de texte 106" o:spid="_x0000_s1057" type="#_x0000_t202" style="position:absolute;margin-left:222.6pt;margin-top:93.75pt;width:266.7pt;height:40.75pt;z-index:251817984;visibility:visible;mso-wrap-style:square;mso-width-percent:0;mso-height-percent:0;mso-wrap-distance-left:9pt;mso-wrap-distance-top:0;mso-wrap-distance-right:9pt;mso-wrap-distance-bottom:0;mso-position-horizontal:absolute;mso-position-horizontal-relative:text;mso-position-vertical:absolute;mso-position-vertical-relative:text;mso-width-percent:0;mso-height-percent:0;mso-width-relative:margin;mso-height-relative:margin;v-text-anchor:top" o:gfxdata="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" filled="f" stroked="f" strokeweight=".5pt">
-                <v:textbox>
-                  <w:txbxContent>
-                    <w:p>
-                      <w:pPr>
-                        <w:jc w:val="center"/>
-                        <w:rPr>
-                          <w:rFonts w:ascii="Leelawadee UI Semilight" w:hAnsi="Leelawadee UI Semilight" w:cs="Leelawadee UI Semilight"/>
-                          <w:color w:val="FF0000"/>
-                          <w:sz w:val="44"/>
-                          <w14:shadow w14:blurRad="38100" w14:dist="19050" w14:dir="2700000" w14:sx="100000" w14:sy="100000" w14:kx="0" w14:ky="0" w14:algn="tl">
-                            <w14:schemeClr w14:val="dk1">
-                              <w14:alpha w14:val="60000"/>
-                            </w14:schemeClr>
-                          </w14:shadow>
-                          <w14:textOutline w14:w="0" w14:cap="flat" w14:cmpd="sng" w14:algn="ctr">
-                            <w14:noFill/>
-                            <w14:prstDash w14:val="solid"/>
-                            <w14:round/>
-                          </w14:textOutline>
-                        </w:rPr>
-                      </w:pPr>
-                      <w:r>
-                        <w:rPr>
-                          <w:rFonts w:ascii="Leelawadee UI Semilight" w:hAnsi="Leelawadee UI Semilight" w:cs="Leelawadee UI Semilight"/>
-                          <w:color w:val="FF0000"/>
-                          <w:sz w:val="44"/>
-                          <w14:shadow w14:blurRad="38100" w14:dist="19050" w14:dir="2700000" w14:sx="100000" w14:sy="100000" w14:kx="0" w14:ky="0" w14:algn="tl">
-                            <w14:schemeClr w14:val="dk1">
-                              <w14:alpha w14:val="60000"/>
-                            </w14:schemeClr>
-                          </w14:shadow>
-                          <w14:textOutline w14:w="0" w14:cap="flat" w14:cmpd="sng" w14:algn="ctr">
-                            <w14:noFill/>
-                            <w14:prstDash w14:val="solid"/>
-                            <w14:round/>
-                          </w14:textOutline>
-                        </w:rPr>
-                        <w:t>La partie est terminée !</w:t>
-                      </w:r>
-                    </w:p>
-                  </w:txbxContent>
-                </v:textbox>
-              </v:shape>
-            </w:pict>
-          </mc:Fallback>
-        </mc:AlternateContent>
-      </w:r>
-      <w:r>
-        <w:rPr>
-          <w:noProof/>
-        </w:rPr>
-        <mc:AlternateContent>
-          <mc:Choice Requires="wps">
-            <w:drawing>
-              <wp:anchor distT="0" distB="0" distL="114300" distR="114300" simplePos="0" relativeHeight="251825152" behindDoc="0" locked="0" layoutInCell="1" allowOverlap="1" wp14:anchorId="24AF9847" wp14:editId="5688F327">
+              <wp:anchor distT="0" distB="0" distL="114300" distR="114300" simplePos="0" relativeHeight="251825152" behindDoc="0" locked="0" layoutInCell="1" allowOverlap="1" wp14:anchorId="24AF9847" wp14:editId="398BD3D3">
                 <wp:simplePos x="0" y="0"/>
                 <wp:positionH relativeFrom="column">
                   <wp:posOffset>3600174</wp:posOffset>
@@ -9330,6 +9325,7 @@
                               <w:rPr>
                                 <w:rFonts w:ascii="Leelawadee UI Semilight" w:hAnsi="Leelawadee UI Semilight" w:cs="Leelawadee UI Semilight"/>
                                 <w:b/>
+                                <w:color w:val="000000" w:themeColor="text1"/>
                                 <w:sz w:val="28"/>
                               </w:rPr>
                             </w:pPr>
@@ -9355,7 +9351,7 @@
                               <w:rPr>
                                 <w:rFonts w:ascii="Leelawadee UI Semilight" w:hAnsi="Leelawadee UI Semilight" w:cs="Leelawadee UI Semilight"/>
                                 <w:b/>
-                                <w:color w:val="FF0000"/>
+                                <w:color w:val="000000" w:themeColor="text1"/>
                                 <w:sz w:val="32"/>
                                 <w:u w:val="single"/>
                               </w:rPr>
@@ -9366,7 +9362,7 @@
                               <w:rPr>
                                 <w:rFonts w:ascii="Leelawadee UI Semilight" w:hAnsi="Leelawadee UI Semilight" w:cs="Leelawadee UI Semilight"/>
                                 <w:b/>
-                                <w:color w:val="FF0000"/>
+                                <w:color w:val="000000" w:themeColor="text1"/>
                                 <w:sz w:val="32"/>
                               </w:rPr>
                               <w:t xml:space="preserve"> .</w:t>
@@ -9375,7 +9371,7 @@
                               <w:rPr>
                                 <w:rFonts w:ascii="Leelawadee UI Semilight" w:hAnsi="Leelawadee UI Semilight" w:cs="Leelawadee UI Semilight"/>
                                 <w:b/>
-                                <w:color w:val="FF0000"/>
+                                <w:color w:val="000000" w:themeColor="text1"/>
                                 <w:sz w:val="32"/>
                               </w:rPr>
                               <w:t xml:space="preserve"> %</w:t>
@@ -9411,6 +9407,7 @@
                         <w:rPr>
                           <w:rFonts w:ascii="Leelawadee UI Semilight" w:hAnsi="Leelawadee UI Semilight" w:cs="Leelawadee UI Semilight"/>
                           <w:b/>
+                          <w:color w:val="000000" w:themeColor="text1"/>
                           <w:sz w:val="28"/>
                         </w:rPr>
                       </w:pPr>
@@ -9436,7 +9433,7 @@
                         <w:rPr>
                           <w:rFonts w:ascii="Leelawadee UI Semilight" w:hAnsi="Leelawadee UI Semilight" w:cs="Leelawadee UI Semilight"/>
                           <w:b/>
-                          <w:color w:val="FF0000"/>
+                          <w:color w:val="000000" w:themeColor="text1"/>
                           <w:sz w:val="32"/>
                           <w:u w:val="single"/>
                         </w:rPr>
@@ -9447,7 +9444,7 @@
                         <w:rPr>
                           <w:rFonts w:ascii="Leelawadee UI Semilight" w:hAnsi="Leelawadee UI Semilight" w:cs="Leelawadee UI Semilight"/>
                           <w:b/>
-                          <w:color w:val="FF0000"/>
+                          <w:color w:val="000000" w:themeColor="text1"/>
                           <w:sz w:val="32"/>
                         </w:rPr>
                         <w:t xml:space="preserve"> .</w:t>
@@ -9456,7 +9453,7 @@
                         <w:rPr>
                           <w:rFonts w:ascii="Leelawadee UI Semilight" w:hAnsi="Leelawadee UI Semilight" w:cs="Leelawadee UI Semilight"/>
                           <w:b/>
-                          <w:color w:val="FF0000"/>
+                          <w:color w:val="000000" w:themeColor="text1"/>
                           <w:sz w:val="32"/>
                         </w:rPr>
                         <w:t xml:space="preserve"> %</w:t>
@@ -9606,7 +9603,6 @@
                       <a:avLst/>
                     </a:prstGeom>
                     <a:noFill/>
-                    <a:extLst/>
                   </pic:spPr>
                 </pic:pic>
               </a:graphicData>
@@ -10420,6 +10416,28 @@
           </mc:Fallback>
         </mc:AlternateContent>
       </w:r>
+    </w:p>
+    <w:p/>
+    <w:p/>
+    <w:p/>
+    <w:p/>
+    <w:p/>
+    <w:p/>
+    <w:p/>
+    <w:p/>
+    <w:p/>
+    <w:p/>
+    <w:p>
+      <w:pPr>
+        <w:tabs>
+          <w:tab w:val="left" w:pos="11880"/>
+        </w:tabs>
+      </w:pPr>
+      <w:r>
+        <w:tab/>
+      </w:r>
+      <w:bookmarkStart w:id="0" w:name="_GoBack"/>
+      <w:bookmarkEnd w:id="0"/>
     </w:p>
     <w:sectPr>
       <w:headerReference w:type="default" r:id="rId17"/>

</xml_diff>

<commit_message>
MAJ des diagrammes de séquences et corrections des erreurs. Poursuite et intégration des diagrammes dans le diaporama de revue 2. Apport de quelques modifications sur l'ébauche de l'application de supervision.
</commit_message>
<xml_diff>
--- a/Nathan/Application_supervision/Ebauche de l'application.docx
+++ b/Nathan/Application_supervision/Ebauche de l'application.docx
@@ -2027,7 +2027,7 @@
           <w:noProof/>
         </w:rPr>
         <w:drawing>
-          <wp:anchor distT="0" distB="0" distL="114300" distR="114300" simplePos="0" relativeHeight="251743232" behindDoc="0" locked="0" layoutInCell="1" allowOverlap="1" wp14:anchorId="56746BF2" wp14:editId="129DAACA">
+          <wp:anchor distT="0" distB="0" distL="114300" distR="114300" simplePos="0" relativeHeight="251743232" behindDoc="0" locked="0" layoutInCell="1" allowOverlap="1" wp14:anchorId="56746BF2" wp14:editId="4187E7B5">
             <wp:simplePos x="0" y="0"/>
             <wp:positionH relativeFrom="margin">
               <wp:posOffset>3949924</wp:posOffset>
@@ -2036,7 +2036,7 @@
               <wp:posOffset>34088</wp:posOffset>
             </wp:positionV>
             <wp:extent cx="935228" cy="896587"/>
-            <wp:effectExtent l="0" t="0" r="36830" b="37465"/>
+            <wp:effectExtent l="0" t="0" r="36830" b="56515"/>
             <wp:wrapNone/>
             <wp:docPr id="53" name="Image 53"/>
             <wp:cNvGraphicFramePr>
@@ -2077,11 +2077,11 @@
                       <a:noFill/>
                     </a:ln>
                     <a:effectLst>
-                      <a:glow rad="38100">
-                        <a:srgbClr val="7030A0">
-                          <a:alpha val="71000"/>
-                        </a:srgbClr>
-                      </a:glow>
+                      <a:outerShdw blurRad="63500" sx="102000" sy="102000" algn="ctr" rotWithShape="0">
+                        <a:prstClr val="black">
+                          <a:alpha val="40000"/>
+                        </a:prstClr>
+                      </a:outerShdw>
                     </a:effectLst>
                   </pic:spPr>
                 </pic:pic>
@@ -3267,7 +3267,75 @@
         </mc:AlternateContent>
       </w:r>
     </w:p>
-    <w:p/>
+    <w:p>
+      <w:r>
+        <w:rPr>
+          <w:noProof/>
+        </w:rPr>
+        <w:drawing>
+          <wp:anchor distT="0" distB="0" distL="114300" distR="114300" simplePos="0" relativeHeight="251840512" behindDoc="0" locked="0" layoutInCell="1" allowOverlap="1" wp14:anchorId="04CB0FA4" wp14:editId="5DF0BB04">
+            <wp:simplePos x="0" y="0"/>
+            <wp:positionH relativeFrom="margin">
+              <wp:posOffset>8506046</wp:posOffset>
+            </wp:positionH>
+            <wp:positionV relativeFrom="paragraph">
+              <wp:posOffset>118346</wp:posOffset>
+            </wp:positionV>
+            <wp:extent cx="513673" cy="527050"/>
+            <wp:effectExtent l="0" t="0" r="0" b="6350"/>
+            <wp:wrapNone/>
+            <wp:docPr id="12" name="Image 12"/>
+            <wp:cNvGraphicFramePr>
+              <a:graphicFrameLocks xmlns:a="http://schemas.openxmlformats.org/drawingml/2006/main" noChangeAspect="1"/>
+            </wp:cNvGraphicFramePr>
+            <a:graphic xmlns:a="http://schemas.openxmlformats.org/drawingml/2006/main">
+              <a:graphicData uri="http://schemas.openxmlformats.org/drawingml/2006/picture">
+                <pic:pic xmlns:pic="http://schemas.openxmlformats.org/drawingml/2006/picture">
+                  <pic:nvPicPr>
+                    <pic:cNvPr id="0" name="Picture 1"/>
+                    <pic:cNvPicPr>
+                      <a:picLocks noChangeAspect="1" noChangeArrowheads="1"/>
+                    </pic:cNvPicPr>
+                  </pic:nvPicPr>
+                  <pic:blipFill>
+                    <a:blip r:embed="rId6" cstate="print">
+                      <a:extLst>
+                        <a:ext uri="{28A0092B-C50C-407E-A947-70E740481C1C}">
+                          <a14:useLocalDpi xmlns:a14="http://schemas.microsoft.com/office/drawing/2010/main" val="0"/>
+                        </a:ext>
+                      </a:extLst>
+                    </a:blip>
+                    <a:srcRect/>
+                    <a:stretch>
+                      <a:fillRect/>
+                    </a:stretch>
+                  </pic:blipFill>
+                  <pic:spPr bwMode="auto">
+                    <a:xfrm>
+                      <a:off x="0" y="0"/>
+                      <a:ext cx="513673" cy="527050"/>
+                    </a:xfrm>
+                    <a:prstGeom prst="rect">
+                      <a:avLst/>
+                    </a:prstGeom>
+                    <a:noFill/>
+                    <a:ln>
+                      <a:noFill/>
+                    </a:ln>
+                  </pic:spPr>
+                </pic:pic>
+              </a:graphicData>
+            </a:graphic>
+            <wp14:sizeRelH relativeFrom="margin">
+              <wp14:pctWidth>0</wp14:pctWidth>
+            </wp14:sizeRelH>
+            <wp14:sizeRelV relativeFrom="margin">
+              <wp14:pctHeight>0</wp14:pctHeight>
+            </wp14:sizeRelV>
+          </wp:anchor>
+        </w:drawing>
+      </w:r>
+    </w:p>
     <w:p/>
     <w:p>
       <w:r>
@@ -7694,7 +7762,7 @@
         <mc:AlternateContent>
           <mc:Choice Requires="wps">
             <w:drawing>
-              <wp:anchor distT="0" distB="0" distL="114300" distR="114300" simplePos="0" relativeHeight="251834368" behindDoc="0" locked="0" layoutInCell="1" allowOverlap="1" wp14:anchorId="658AC263" wp14:editId="750EBC69">
+              <wp:anchor distT="0" distB="0" distL="114300" distR="114300" simplePos="0" relativeHeight="251834368" behindDoc="0" locked="0" layoutInCell="1" allowOverlap="1" wp14:anchorId="658AC263" wp14:editId="751D8376">
                 <wp:simplePos x="0" y="0"/>
                 <wp:positionH relativeFrom="column">
                   <wp:posOffset>6264662</wp:posOffset>
@@ -7720,7 +7788,9 @@
                           <a:avLst/>
                         </a:prstGeom>
                         <a:solidFill>
-                          <a:schemeClr val="bg1"/>
+                          <a:schemeClr val="bg1">
+                            <a:lumMod val="85000"/>
+                          </a:schemeClr>
                         </a:solidFill>
                         <a:ln w="6350">
                           <a:solidFill>
@@ -7758,7 +7828,7 @@
           </mc:Choice>
           <mc:Fallback>
             <w:pict>
-              <v:roundrect w14:anchorId="3F4A1DB4" id="Rectangle : coins arrondis 10" o:spid="_x0000_s1026" style="position:absolute;margin-left:493.3pt;margin-top:221.15pt;width:5.2pt;height:178.55pt;z-index:251834368;visibility:visible;mso-wrap-style:square;mso-wrap-distance-left:9pt;mso-wrap-distance-top:0;mso-wrap-distance-right:9pt;mso-wrap-distance-bottom:0;mso-position-horizontal:absolute;mso-position-horizontal-relative:text;mso-position-vertical:absolute;mso-position-vertical-relative:text;v-text-anchor:middle" arcsize="10923f" o:gfxdata="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" fillcolor="white [3212]" strokecolor="black [3213]" strokeweight=".5pt">
+              <v:roundrect w14:anchorId="4E7810F5" id="Rectangle : coins arrondis 10" o:spid="_x0000_s1026" style="position:absolute;margin-left:493.3pt;margin-top:221.15pt;width:5.2pt;height:178.55pt;z-index:251834368;visibility:visible;mso-wrap-style:square;mso-wrap-distance-left:9pt;mso-wrap-distance-top:0;mso-wrap-distance-right:9pt;mso-wrap-distance-bottom:0;mso-position-horizontal:absolute;mso-position-horizontal-relative:text;mso-position-vertical:absolute;mso-position-vertical-relative:text;v-text-anchor:middle" arcsize="10923f" o:gfxdata="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" fillcolor="#d8d8d8 [2732]" strokecolor="black [3213]" strokeweight=".5pt">
                 <v:stroke joinstyle="miter"/>
               </v:roundrect>
             </w:pict>
@@ -10426,7 +10496,10 @@
     <w:p/>
     <w:p/>
     <w:p/>
-    <w:p/>
+    <w:p>
+      <w:bookmarkStart w:id="0" w:name="_GoBack"/>
+      <w:bookmarkEnd w:id="0"/>
+    </w:p>
     <w:p>
       <w:pPr>
         <w:tabs>
@@ -10436,8 +10509,6 @@
       <w:r>
         <w:tab/>
       </w:r>
-      <w:bookmarkStart w:id="0" w:name="_GoBack"/>
-      <w:bookmarkEnd w:id="0"/>
     </w:p>
     <w:sectPr>
       <w:headerReference w:type="default" r:id="rId17"/>

</xml_diff>

<commit_message>
Maj de l'ébauche de l'application de supervision. Maj du modèle relationnel et intégration dans le diaporama de revue 2.
</commit_message>
<xml_diff>
--- a/Nathan/Application_supervision/Ebauche de l'application.docx
+++ b/Nathan/Application_supervision/Ebauche de l'application.docx
@@ -128,6 +128,87 @@
       </w:r>
     </w:p>
     <w:p>
+      <w:r>
+        <w:rPr>
+          <w:noProof/>
+        </w:rPr>
+        <mc:AlternateContent>
+          <mc:Choice Requires="wps">
+            <w:drawing>
+              <wp:anchor distT="0" distB="0" distL="114300" distR="114300" simplePos="0" relativeHeight="251718656" behindDoc="0" locked="0" layoutInCell="1" allowOverlap="1" wp14:anchorId="1981755B" wp14:editId="2BD9623B">
+                <wp:simplePos x="0" y="0"/>
+                <wp:positionH relativeFrom="margin">
+                  <wp:align>center</wp:align>
+                </wp:positionH>
+                <wp:positionV relativeFrom="paragraph">
+                  <wp:posOffset>150168</wp:posOffset>
+                </wp:positionV>
+                <wp:extent cx="3930650" cy="3814675"/>
+                <wp:effectExtent l="0" t="0" r="12700" b="14605"/>
+                <wp:wrapNone/>
+                <wp:docPr id="21" name="Rectangle 21"/>
+                <wp:cNvGraphicFramePr/>
+                <a:graphic xmlns:a="http://schemas.openxmlformats.org/drawingml/2006/main">
+                  <a:graphicData uri="http://schemas.microsoft.com/office/word/2010/wordprocessingShape">
+                    <wps:wsp>
+                      <wps:cNvSpPr/>
+                      <wps:spPr>
+                        <a:xfrm>
+                          <a:off x="0" y="0"/>
+                          <a:ext cx="3930650" cy="3814675"/>
+                        </a:xfrm>
+                        <a:prstGeom prst="rect">
+                          <a:avLst/>
+                        </a:prstGeom>
+                        <a:solidFill>
+                          <a:schemeClr val="bg1"/>
+                        </a:solidFill>
+                        <a:ln>
+                          <a:solidFill>
+                            <a:schemeClr val="tx1"/>
+                          </a:solidFill>
+                        </a:ln>
+                      </wps:spPr>
+                      <wps:style>
+                        <a:lnRef idx="2">
+                          <a:schemeClr val="accent1">
+                            <a:shade val="50000"/>
+                          </a:schemeClr>
+                        </a:lnRef>
+                        <a:fillRef idx="1">
+                          <a:schemeClr val="accent1"/>
+                        </a:fillRef>
+                        <a:effectRef idx="0">
+                          <a:schemeClr val="accent1"/>
+                        </a:effectRef>
+                        <a:fontRef idx="minor">
+                          <a:schemeClr val="lt1"/>
+                        </a:fontRef>
+                      </wps:style>
+                      <wps:bodyPr rot="0" spcFirstLastPara="0" vertOverflow="overflow" horzOverflow="overflow" vert="horz" wrap="square" lIns="91440" tIns="45720" rIns="91440" bIns="45720" numCol="1" spcCol="0" rtlCol="0" fromWordArt="0" anchor="ctr" anchorCtr="0" forceAA="0" compatLnSpc="1">
+                        <a:prstTxWarp prst="textNoShape">
+                          <a:avLst/>
+                        </a:prstTxWarp>
+                        <a:noAutofit/>
+                      </wps:bodyPr>
+                    </wps:wsp>
+                  </a:graphicData>
+                </a:graphic>
+                <wp14:sizeRelV relativeFrom="margin">
+                  <wp14:pctHeight>0</wp14:pctHeight>
+                </wp14:sizeRelV>
+              </wp:anchor>
+            </w:drawing>
+          </mc:Choice>
+          <mc:Fallback>
+            <w:pict>
+              <v:rect w14:anchorId="38F81031" id="Rectangle 21" o:spid="_x0000_s1026" style="position:absolute;margin-left:0;margin-top:11.8pt;width:309.5pt;height:300.35pt;z-index:251718656;visibility:visible;mso-wrap-style:square;mso-height-percent:0;mso-wrap-distance-left:9pt;mso-wrap-distance-top:0;mso-wrap-distance-right:9pt;mso-wrap-distance-bottom:0;mso-position-horizontal:center;mso-position-horizontal-relative:margin;mso-position-vertical:absolute;mso-position-vertical-relative:text;mso-height-percent:0;mso-height-relative:margin;v-text-anchor:middle" o:gfxdata="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" fillcolor="white [3212]" strokecolor="black [3213]" strokeweight="1pt">
+                <w10:wrap anchorx="margin"/>
+              </v:rect>
+            </w:pict>
+          </mc:Fallback>
+        </mc:AlternateContent>
+      </w:r>
       <w:r>
         <w:rPr>
           <w:noProof/>
@@ -327,7 +408,7 @@
         <mc:AlternateContent>
           <mc:Choice Requires="wps">
             <w:drawing>
-              <wp:anchor distT="0" distB="0" distL="114300" distR="114300" simplePos="0" relativeHeight="251719680" behindDoc="0" locked="0" layoutInCell="1" allowOverlap="1" wp14:anchorId="7A517DD0" wp14:editId="17C6F161">
+              <wp:anchor distT="0" distB="0" distL="114300" distR="114300" simplePos="0" relativeHeight="251719680" behindDoc="0" locked="0" layoutInCell="1" allowOverlap="1" wp14:anchorId="7A517DD0" wp14:editId="6C11BFF0">
                 <wp:simplePos x="0" y="0"/>
                 <wp:positionH relativeFrom="column">
                   <wp:posOffset>2484755</wp:posOffset>
@@ -529,87 +610,11 @@
           </mc:Choice>
           <mc:Fallback>
             <w:pict>
-              <v:shape w14:anchorId="21FE81F9" id="Rectangle 22" o:spid="_x0000_s1026" style="position:absolute;margin-left:195.65pt;margin-top:14.15pt;width:307.5pt;height:42.1pt;z-index:251719680;visibility:visible;mso-wrap-style:square;mso-width-percent:0;mso-height-percent:0;mso-wrap-distance-left:9pt;mso-wrap-distance-top:0;mso-wrap-distance-right:9pt;mso-wrap-distance-bottom:0;mso-position-horizontal:absolute;mso-position-horizontal-relative:text;mso-position-vertical:absolute;mso-position-vertical-relative:text;mso-width-percent:0;mso-height-percent:0;mso-width-relative:margin;mso-height-relative:margin;v-text-anchor:middle" coordsize="3933190,534670" o:gfxdata="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" path="m,l3933190,r,534670c1155637,155107,1311063,534670,,534670l,xe" fillcolor="#a28aff" stroked="f" strokeweight="1pt">
+              <v:shape w14:anchorId="3610FBDC" id="Rectangle 22" o:spid="_x0000_s1026" style="position:absolute;margin-left:195.65pt;margin-top:14.15pt;width:307.5pt;height:42.1pt;z-index:251719680;visibility:visible;mso-wrap-style:square;mso-width-percent:0;mso-height-percent:0;mso-wrap-distance-left:9pt;mso-wrap-distance-top:0;mso-wrap-distance-right:9pt;mso-wrap-distance-bottom:0;mso-position-horizontal:absolute;mso-position-horizontal-relative:text;mso-position-vertical:absolute;mso-position-vertical-relative:text;mso-width-percent:0;mso-height-percent:0;mso-width-relative:margin;mso-height-relative:margin;v-text-anchor:middle" coordsize="3933190,534670" o:gfxdata="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" path="m,l3933190,r,534670c1155637,155107,1311063,534670,,534670l,xe" fillcolor="#a28aff" stroked="f" strokeweight="1pt">
                 <v:fill color2="#e3ddff" rotate="t" colors="0 #a28aff;.5 #c6b9ff;1 #e3ddff" focus="100%" type="gradient"/>
                 <v:stroke joinstyle="miter"/>
                 <v:path arrowok="t" o:connecttype="custom" o:connectlocs="0,0;3905250,0;3905250,534837;0,534837;0,0" o:connectangles="0,0,0,0,0"/>
               </v:shape>
-            </w:pict>
-          </mc:Fallback>
-        </mc:AlternateContent>
-      </w:r>
-      <w:r>
-        <w:rPr>
-          <w:noProof/>
-        </w:rPr>
-        <mc:AlternateContent>
-          <mc:Choice Requires="wps">
-            <w:drawing>
-              <wp:anchor distT="0" distB="0" distL="114300" distR="114300" simplePos="0" relativeHeight="251718656" behindDoc="0" locked="0" layoutInCell="1" allowOverlap="1" wp14:anchorId="1981755B" wp14:editId="56E6B7D2">
-                <wp:simplePos x="0" y="0"/>
-                <wp:positionH relativeFrom="column">
-                  <wp:posOffset>2473133</wp:posOffset>
-                </wp:positionH>
-                <wp:positionV relativeFrom="paragraph">
-                  <wp:posOffset>168610</wp:posOffset>
-                </wp:positionV>
-                <wp:extent cx="3930650" cy="3787188"/>
-                <wp:effectExtent l="0" t="0" r="12700" b="22860"/>
-                <wp:wrapNone/>
-                <wp:docPr id="21" name="Rectangle 21"/>
-                <wp:cNvGraphicFramePr/>
-                <a:graphic xmlns:a="http://schemas.openxmlformats.org/drawingml/2006/main">
-                  <a:graphicData uri="http://schemas.microsoft.com/office/word/2010/wordprocessingShape">
-                    <wps:wsp>
-                      <wps:cNvSpPr/>
-                      <wps:spPr>
-                        <a:xfrm>
-                          <a:off x="0" y="0"/>
-                          <a:ext cx="3930650" cy="3787188"/>
-                        </a:xfrm>
-                        <a:prstGeom prst="rect">
-                          <a:avLst/>
-                        </a:prstGeom>
-                        <a:solidFill>
-                          <a:schemeClr val="bg1"/>
-                        </a:solidFill>
-                        <a:ln>
-                          <a:solidFill>
-                            <a:schemeClr val="tx1"/>
-                          </a:solidFill>
-                        </a:ln>
-                      </wps:spPr>
-                      <wps:style>
-                        <a:lnRef idx="2">
-                          <a:schemeClr val="accent1">
-                            <a:shade val="50000"/>
-                          </a:schemeClr>
-                        </a:lnRef>
-                        <a:fillRef idx="1">
-                          <a:schemeClr val="accent1"/>
-                        </a:fillRef>
-                        <a:effectRef idx="0">
-                          <a:schemeClr val="accent1"/>
-                        </a:effectRef>
-                        <a:fontRef idx="minor">
-                          <a:schemeClr val="lt1"/>
-                        </a:fontRef>
-                      </wps:style>
-                      <wps:bodyPr rot="0" spcFirstLastPara="0" vertOverflow="overflow" horzOverflow="overflow" vert="horz" wrap="square" lIns="91440" tIns="45720" rIns="91440" bIns="45720" numCol="1" spcCol="0" rtlCol="0" fromWordArt="0" anchor="ctr" anchorCtr="0" forceAA="0" compatLnSpc="1">
-                        <a:prstTxWarp prst="textNoShape">
-                          <a:avLst/>
-                        </a:prstTxWarp>
-                        <a:noAutofit/>
-                      </wps:bodyPr>
-                    </wps:wsp>
-                  </a:graphicData>
-                </a:graphic>
-              </wp:anchor>
-            </w:drawing>
-          </mc:Choice>
-          <mc:Fallback>
-            <w:pict>
-              <v:rect w14:anchorId="1CD4912B" id="Rectangle 21" o:spid="_x0000_s1026" style="position:absolute;margin-left:194.75pt;margin-top:13.3pt;width:309.5pt;height:298.2pt;z-index:251718656;visibility:visible;mso-wrap-style:square;mso-wrap-distance-left:9pt;mso-wrap-distance-top:0;mso-wrap-distance-right:9pt;mso-wrap-distance-bottom:0;mso-position-horizontal:absolute;mso-position-horizontal-relative:text;mso-position-vertical:absolute;mso-position-vertical-relative:text;v-text-anchor:middle" o:gfxdata="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" fillcolor="white [3212]" strokecolor="black [3213]" strokeweight="1pt"/>
             </w:pict>
           </mc:Fallback>
         </mc:AlternateContent>
@@ -10031,7 +10036,13 @@
                               <w:rPr>
                                 <w:color w:val="000000" w:themeColor="text1"/>
                               </w:rPr>
-                              <w:t>Envoyer un indice :</w:t>
+                              <w:t>La partie est finie !</w:t>
+                            </w:r>
+                            <w:r>
+                              <w:rPr>
+                                <w:color w:val="000000" w:themeColor="text1"/>
+                              </w:rPr>
+                              <w:t> :</w:t>
                             </w:r>
                           </w:p>
                         </w:txbxContent>
@@ -10069,7 +10080,13 @@
                         <w:rPr>
                           <w:color w:val="000000" w:themeColor="text1"/>
                         </w:rPr>
-                        <w:t>Envoyer un indice :</w:t>
+                        <w:t>La partie est finie !</w:t>
+                      </w:r>
+                      <w:r>
+                        <w:rPr>
+                          <w:color w:val="000000" w:themeColor="text1"/>
+                        </w:rPr>
+                        <w:t> :</w:t>
                       </w:r>
                     </w:p>
                   </w:txbxContent>
@@ -10492,14 +10509,14 @@
     <w:p/>
     <w:p/>
     <w:p/>
+    <w:p>
+      <w:bookmarkStart w:id="0" w:name="_GoBack"/>
+      <w:bookmarkEnd w:id="0"/>
+    </w:p>
     <w:p/>
     <w:p/>
     <w:p/>
     <w:p/>
-    <w:p>
-      <w:bookmarkStart w:id="0" w:name="_GoBack"/>
-      <w:bookmarkEnd w:id="0"/>
-    </w:p>
     <w:p>
       <w:pPr>
         <w:tabs>

</xml_diff>